<commit_message>
document update 02 feb 2015 11:25
</commit_message>
<xml_diff>
--- a/config/code and write.docx
+++ b/config/code and write.docx
@@ -61,6 +61,468 @@
       </w:r>
     </w:p>
     <w:p>
+      <w:pPr>
+        <w:rPr>
+          <w:rFonts w:hint="cs"/>
+        </w:rPr>
+      </w:pPr>
+      <w:r>
+        <w:rPr>
+          <w:rFonts w:hint="cs"/>
+          <w:cs/>
+        </w:rPr>
+        <w:t>การจัดวางด้วย</w:t>
+      </w:r>
+      <w:proofErr w:type="spellStart"/>
+      <w:r>
+        <w:t>css</w:t>
+      </w:r>
+      <w:proofErr w:type="spellEnd"/>
+      <w:r>
+        <w:t xml:space="preserve"> </w:t>
+      </w:r>
+      <w:r>
+        <w:rPr>
+          <w:rFonts w:hint="cs"/>
+          <w:cs/>
+        </w:rPr>
+        <w:t xml:space="preserve">เป็นการกำหนดกรอบ </w:t>
+      </w:r>
+      <w:r>
+        <w:t xml:space="preserve">overflow : none </w:t>
+      </w:r>
+      <w:r>
+        <w:rPr>
+          <w:rFonts w:hint="cs"/>
+          <w:cs/>
+        </w:rPr>
+        <w:t xml:space="preserve">คือไม่ให้เห็นเกินขอบ และ กำหนด </w:t>
+      </w:r>
+      <w:proofErr w:type="spellStart"/>
+      <w:r>
+        <w:t>float:left</w:t>
+      </w:r>
+      <w:proofErr w:type="spellEnd"/>
+      <w:r>
+        <w:t xml:space="preserve"> </w:t>
+      </w:r>
+      <w:r>
+        <w:rPr>
+          <w:rFonts w:hint="cs"/>
+          <w:cs/>
+        </w:rPr>
+        <w:t>ให้เรียงเป็นแนวนอน</w:t>
+      </w:r>
+    </w:p>
+    <w:p>
+      <w:pPr>
+        <w:rPr>
+          <w:rFonts w:hint="cs"/>
+        </w:rPr>
+      </w:pPr>
+      <w:r>
+        <w:rPr>
+          <w:rFonts w:hint="cs"/>
+          <w:noProof/>
+        </w:rPr>
+        <mc:AlternateContent>
+          <mc:Choice Requires="wps">
+            <w:drawing>
+              <wp:anchor distT="0" distB="0" distL="114300" distR="114300" simplePos="0" relativeHeight="251662336" behindDoc="0" locked="0" layoutInCell="1" allowOverlap="1" wp14:anchorId="510CB183" wp14:editId="6F02CF9F">
+                <wp:simplePos x="0" y="0"/>
+                <wp:positionH relativeFrom="column">
+                  <wp:posOffset>2314575</wp:posOffset>
+                </wp:positionH>
+                <wp:positionV relativeFrom="paragraph">
+                  <wp:posOffset>277495</wp:posOffset>
+                </wp:positionV>
+                <wp:extent cx="2286000" cy="1190625"/>
+                <wp:effectExtent l="0" t="0" r="19050" b="28575"/>
+                <wp:wrapNone/>
+                <wp:docPr id="3" name="Rectangle 3"/>
+                <wp:cNvGraphicFramePr/>
+                <a:graphic xmlns:a="http://schemas.openxmlformats.org/drawingml/2006/main">
+                  <a:graphicData uri="http://schemas.microsoft.com/office/word/2010/wordprocessingShape">
+                    <wps:wsp>
+                      <wps:cNvSpPr/>
+                      <wps:spPr>
+                        <a:xfrm>
+                          <a:off x="0" y="0"/>
+                          <a:ext cx="2286000" cy="1190625"/>
+                        </a:xfrm>
+                        <a:prstGeom prst="rect">
+                          <a:avLst/>
+                        </a:prstGeom>
+                      </wps:spPr>
+                      <wps:style>
+                        <a:lnRef idx="2">
+                          <a:schemeClr val="accent1">
+                            <a:shade val="50000"/>
+                          </a:schemeClr>
+                        </a:lnRef>
+                        <a:fillRef idx="1">
+                          <a:schemeClr val="accent1"/>
+                        </a:fillRef>
+                        <a:effectRef idx="0">
+                          <a:schemeClr val="accent1"/>
+                        </a:effectRef>
+                        <a:fontRef idx="minor">
+                          <a:schemeClr val="lt1"/>
+                        </a:fontRef>
+                      </wps:style>
+                      <wps:bodyPr rot="0" spcFirstLastPara="0" vertOverflow="overflow" horzOverflow="overflow" vert="horz" wrap="square" lIns="91440" tIns="45720" rIns="91440" bIns="45720" numCol="1" spcCol="0" rtlCol="0" fromWordArt="0" anchor="ctr" anchorCtr="0" forceAA="0" compatLnSpc="1">
+                        <a:prstTxWarp prst="textNoShape">
+                          <a:avLst/>
+                        </a:prstTxWarp>
+                        <a:noAutofit/>
+                      </wps:bodyPr>
+                    </wps:wsp>
+                  </a:graphicData>
+                </a:graphic>
+              </wp:anchor>
+            </w:drawing>
+          </mc:Choice>
+          <mc:Fallback>
+            <w:pict>
+              <v:rect id="Rectangle 3" o:spid="_x0000_s1026" style="position:absolute;margin-left:182.25pt;margin-top:21.85pt;width:180pt;height:93.75pt;z-index:251662336;visibility:visible;mso-wrap-style:square;mso-wrap-distance-left:9pt;mso-wrap-distance-top:0;mso-wrap-distance-right:9pt;mso-wrap-distance-bottom:0;mso-position-horizontal:absolute;mso-position-horizontal-relative:text;mso-position-vertical:absolute;mso-position-vertical-relative:text;v-text-anchor:middle" o:gfxdata="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" fillcolor="#4f81bd [3204]" strokecolor="#243f60 [1604]" strokeweight="2pt"/>
+            </w:pict>
+          </mc:Fallback>
+        </mc:AlternateContent>
+      </w:r>
+      <w:r>
+        <w:rPr>
+          <w:rFonts w:hint="cs"/>
+          <w:noProof/>
+        </w:rPr>
+        <mc:AlternateContent>
+          <mc:Choice Requires="wps">
+            <w:drawing>
+              <wp:anchor distT="0" distB="0" distL="114300" distR="114300" simplePos="0" relativeHeight="251660288" behindDoc="0" locked="0" layoutInCell="1" allowOverlap="1" wp14:anchorId="59E3E937" wp14:editId="1776D6BF">
+                <wp:simplePos x="0" y="0"/>
+                <wp:positionH relativeFrom="column">
+                  <wp:posOffset>-600075</wp:posOffset>
+                </wp:positionH>
+                <wp:positionV relativeFrom="paragraph">
+                  <wp:posOffset>39370</wp:posOffset>
+                </wp:positionV>
+                <wp:extent cx="2695575" cy="1552575"/>
+                <wp:effectExtent l="0" t="0" r="28575" b="28575"/>
+                <wp:wrapNone/>
+                <wp:docPr id="2" name="Rectangle 2"/>
+                <wp:cNvGraphicFramePr/>
+                <a:graphic xmlns:a="http://schemas.openxmlformats.org/drawingml/2006/main">
+                  <a:graphicData uri="http://schemas.microsoft.com/office/word/2010/wordprocessingShape">
+                    <wps:wsp>
+                      <wps:cNvSpPr/>
+                      <wps:spPr>
+                        <a:xfrm>
+                          <a:off x="0" y="0"/>
+                          <a:ext cx="2695575" cy="1552575"/>
+                        </a:xfrm>
+                        <a:prstGeom prst="rect">
+                          <a:avLst/>
+                        </a:prstGeom>
+                        <a:noFill/>
+                      </wps:spPr>
+                      <wps:style>
+                        <a:lnRef idx="2">
+                          <a:schemeClr val="accent6"/>
+                        </a:lnRef>
+                        <a:fillRef idx="1">
+                          <a:schemeClr val="lt1"/>
+                        </a:fillRef>
+                        <a:effectRef idx="0">
+                          <a:schemeClr val="accent6"/>
+                        </a:effectRef>
+                        <a:fontRef idx="minor">
+                          <a:schemeClr val="dk1"/>
+                        </a:fontRef>
+                      </wps:style>
+                      <wps:bodyPr rot="0" spcFirstLastPara="0" vertOverflow="overflow" horzOverflow="overflow" vert="horz" wrap="square" lIns="91440" tIns="45720" rIns="91440" bIns="45720" numCol="1" spcCol="0" rtlCol="0" fromWordArt="0" anchor="ctr" anchorCtr="0" forceAA="0" compatLnSpc="1">
+                        <a:prstTxWarp prst="textNoShape">
+                          <a:avLst/>
+                        </a:prstTxWarp>
+                        <a:noAutofit/>
+                      </wps:bodyPr>
+                    </wps:wsp>
+                  </a:graphicData>
+                </a:graphic>
+              </wp:anchor>
+            </w:drawing>
+          </mc:Choice>
+          <mc:Fallback>
+            <w:pict>
+              <v:rect id="Rectangle 2" o:spid="_x0000_s1026" style="position:absolute;margin-left:-47.25pt;margin-top:3.1pt;width:212.25pt;height:122.25pt;z-index:251660288;visibility:visible;mso-wrap-style:square;mso-wrap-distance-left:9pt;mso-wrap-distance-top:0;mso-wrap-distance-right:9pt;mso-wrap-distance-bottom:0;mso-position-horizontal:absolute;mso-position-horizontal-relative:text;mso-position-vertical:absolute;mso-position-vertical-relative:text;v-text-anchor:middle" o:gfxdata="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" filled="f" strokecolor="#f79646 [3209]" strokeweight="2pt"/>
+            </w:pict>
+          </mc:Fallback>
+        </mc:AlternateContent>
+      </w:r>
+      <w:r>
+        <w:rPr>
+          <w:rFonts w:hint="cs"/>
+          <w:noProof/>
+        </w:rPr>
+        <mc:AlternateContent>
+          <mc:Choice Requires="wps">
+            <w:drawing>
+              <wp:anchor distT="0" distB="0" distL="114300" distR="114300" simplePos="0" relativeHeight="251659264" behindDoc="0" locked="0" layoutInCell="1" allowOverlap="1" wp14:anchorId="45192937" wp14:editId="714EF5EC">
+                <wp:simplePos x="0" y="0"/>
+                <wp:positionH relativeFrom="column">
+                  <wp:posOffset>-466725</wp:posOffset>
+                </wp:positionH>
+                <wp:positionV relativeFrom="paragraph">
+                  <wp:posOffset>229870</wp:posOffset>
+                </wp:positionV>
+                <wp:extent cx="2286000" cy="1190625"/>
+                <wp:effectExtent l="0" t="0" r="19050" b="28575"/>
+                <wp:wrapNone/>
+                <wp:docPr id="1" name="Rectangle 1"/>
+                <wp:cNvGraphicFramePr/>
+                <a:graphic xmlns:a="http://schemas.openxmlformats.org/drawingml/2006/main">
+                  <a:graphicData uri="http://schemas.microsoft.com/office/word/2010/wordprocessingShape">
+                    <wps:wsp>
+                      <wps:cNvSpPr/>
+                      <wps:spPr>
+                        <a:xfrm>
+                          <a:off x="0" y="0"/>
+                          <a:ext cx="2286000" cy="1190625"/>
+                        </a:xfrm>
+                        <a:prstGeom prst="rect">
+                          <a:avLst/>
+                        </a:prstGeom>
+                      </wps:spPr>
+                      <wps:style>
+                        <a:lnRef idx="2">
+                          <a:schemeClr val="accent1">
+                            <a:shade val="50000"/>
+                          </a:schemeClr>
+                        </a:lnRef>
+                        <a:fillRef idx="1">
+                          <a:schemeClr val="accent1"/>
+                        </a:fillRef>
+                        <a:effectRef idx="0">
+                          <a:schemeClr val="accent1"/>
+                        </a:effectRef>
+                        <a:fontRef idx="minor">
+                          <a:schemeClr val="lt1"/>
+                        </a:fontRef>
+                      </wps:style>
+                      <wps:bodyPr rot="0" spcFirstLastPara="0" vertOverflow="overflow" horzOverflow="overflow" vert="horz" wrap="square" lIns="91440" tIns="45720" rIns="91440" bIns="45720" numCol="1" spcCol="0" rtlCol="0" fromWordArt="0" anchor="ctr" anchorCtr="0" forceAA="0" compatLnSpc="1">
+                        <a:prstTxWarp prst="textNoShape">
+                          <a:avLst/>
+                        </a:prstTxWarp>
+                        <a:noAutofit/>
+                      </wps:bodyPr>
+                    </wps:wsp>
+                  </a:graphicData>
+                </a:graphic>
+              </wp:anchor>
+            </w:drawing>
+          </mc:Choice>
+          <mc:Fallback>
+            <w:pict>
+              <v:rect id="Rectangle 1" o:spid="_x0000_s1026" style="position:absolute;margin-left:-36.75pt;margin-top:18.1pt;width:180pt;height:93.75pt;z-index:251659264;visibility:visible;mso-wrap-style:square;mso-wrap-distance-left:9pt;mso-wrap-distance-top:0;mso-wrap-distance-right:9pt;mso-wrap-distance-bottom:0;mso-position-horizontal:absolute;mso-position-horizontal-relative:text;mso-position-vertical:absolute;mso-position-vertical-relative:text;v-text-anchor:middle" o:gfxdata="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" fillcolor="#4f81bd [3204]" strokecolor="#243f60 [1604]" strokeweight="2pt"/>
+            </w:pict>
+          </mc:Fallback>
+        </mc:AlternateContent>
+      </w:r>
+    </w:p>
+    <w:p>
+      <w:pPr>
+        <w:rPr>
+          <w:rFonts w:hint="cs"/>
+        </w:rPr>
+      </w:pPr>
+      <w:r>
+        <w:rPr>
+          <w:rFonts w:hint="cs"/>
+          <w:noProof/>
+        </w:rPr>
+        <mc:AlternateContent>
+          <mc:Choice Requires="wps">
+            <w:drawing>
+              <wp:anchor distT="0" distB="0" distL="114300" distR="114300" simplePos="0" relativeHeight="251664384" behindDoc="0" locked="0" layoutInCell="1" allowOverlap="1" wp14:anchorId="5B8D4ABE" wp14:editId="567947F8">
+                <wp:simplePos x="0" y="0"/>
+                <wp:positionH relativeFrom="column">
+                  <wp:posOffset>4666615</wp:posOffset>
+                </wp:positionH>
+                <wp:positionV relativeFrom="paragraph">
+                  <wp:posOffset>-1270</wp:posOffset>
+                </wp:positionV>
+                <wp:extent cx="2200275" cy="1145540"/>
+                <wp:effectExtent l="0" t="0" r="28575" b="16510"/>
+                <wp:wrapNone/>
+                <wp:docPr id="4" name="Rectangle 4"/>
+                <wp:cNvGraphicFramePr/>
+                <a:graphic xmlns:a="http://schemas.openxmlformats.org/drawingml/2006/main">
+                  <a:graphicData uri="http://schemas.microsoft.com/office/word/2010/wordprocessingShape">
+                    <wps:wsp>
+                      <wps:cNvSpPr/>
+                      <wps:spPr>
+                        <a:xfrm>
+                          <a:off x="0" y="0"/>
+                          <a:ext cx="2200275" cy="1145540"/>
+                        </a:xfrm>
+                        <a:prstGeom prst="rect">
+                          <a:avLst/>
+                        </a:prstGeom>
+                      </wps:spPr>
+                      <wps:style>
+                        <a:lnRef idx="2">
+                          <a:schemeClr val="accent1">
+                            <a:shade val="50000"/>
+                          </a:schemeClr>
+                        </a:lnRef>
+                        <a:fillRef idx="1">
+                          <a:schemeClr val="accent1"/>
+                        </a:fillRef>
+                        <a:effectRef idx="0">
+                          <a:schemeClr val="accent1"/>
+                        </a:effectRef>
+                        <a:fontRef idx="minor">
+                          <a:schemeClr val="lt1"/>
+                        </a:fontRef>
+                      </wps:style>
+                      <wps:bodyPr rot="0" spcFirstLastPara="0" vertOverflow="overflow" horzOverflow="overflow" vert="horz" wrap="square" lIns="91440" tIns="45720" rIns="91440" bIns="45720" numCol="1" spcCol="0" rtlCol="0" fromWordArt="0" anchor="ctr" anchorCtr="0" forceAA="0" compatLnSpc="1">
+                        <a:prstTxWarp prst="textNoShape">
+                          <a:avLst/>
+                        </a:prstTxWarp>
+                        <a:noAutofit/>
+                      </wps:bodyPr>
+                    </wps:wsp>
+                  </a:graphicData>
+                </a:graphic>
+                <wp14:sizeRelH relativeFrom="margin">
+                  <wp14:pctWidth>0</wp14:pctWidth>
+                </wp14:sizeRelH>
+                <wp14:sizeRelV relativeFrom="margin">
+                  <wp14:pctHeight>0</wp14:pctHeight>
+                </wp14:sizeRelV>
+              </wp:anchor>
+            </w:drawing>
+          </mc:Choice>
+          <mc:Fallback>
+            <w:pict>
+              <v:rect id="Rectangle 4" o:spid="_x0000_s1026" style="position:absolute;margin-left:367.45pt;margin-top:-.1pt;width:173.25pt;height:90.2pt;z-index:251664384;visibility:visible;mso-wrap-style:square;mso-width-percent:0;mso-height-percent:0;mso-wrap-distance-left:9pt;mso-wrap-distance-top:0;mso-wrap-distance-right:9pt;mso-wrap-distance-bottom:0;mso-position-horizontal:absolute;mso-position-horizontal-relative:text;mso-position-vertical:absolute;mso-position-vertical-relative:text;mso-width-percent:0;mso-height-percent:0;mso-width-relative:margin;mso-height-relative:margin;v-text-anchor:middle" o:gfxdata="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" fillcolor="#4f81bd [3204]" strokecolor="#243f60 [1604]" strokeweight="2pt"/>
+            </w:pict>
+          </mc:Fallback>
+        </mc:AlternateContent>
+      </w:r>
+    </w:p>
+    <w:p>
+      <w:pPr>
+        <w:rPr>
+          <w:rFonts w:hint="cs"/>
+        </w:rPr>
+      </w:pPr>
+      <w:r>
+        <w:rPr>
+          <w:rFonts w:hint="cs"/>
+          <w:noProof/>
+        </w:rPr>
+        <mc:AlternateContent>
+          <mc:Choice Requires="wps">
+            <w:drawing>
+              <wp:anchor distT="0" distB="0" distL="114300" distR="114300" simplePos="0" relativeHeight="251665408" behindDoc="0" locked="0" layoutInCell="1" allowOverlap="1">
+                <wp:simplePos x="0" y="0"/>
+                <wp:positionH relativeFrom="column">
+                  <wp:posOffset>1933575</wp:posOffset>
+                </wp:positionH>
+                <wp:positionV relativeFrom="paragraph">
+                  <wp:posOffset>31115</wp:posOffset>
+                </wp:positionV>
+                <wp:extent cx="581025" cy="0"/>
+                <wp:effectExtent l="38100" t="133350" r="0" b="133350"/>
+                <wp:wrapNone/>
+                <wp:docPr id="5" name="Straight Arrow Connector 5"/>
+                <wp:cNvGraphicFramePr/>
+                <a:graphic xmlns:a="http://schemas.openxmlformats.org/drawingml/2006/main">
+                  <a:graphicData uri="http://schemas.microsoft.com/office/word/2010/wordprocessingShape">
+                    <wps:wsp>
+                      <wps:cNvCnPr/>
+                      <wps:spPr>
+                        <a:xfrm flipH="1">
+                          <a:off x="0" y="0"/>
+                          <a:ext cx="581025" cy="0"/>
+                        </a:xfrm>
+                        <a:prstGeom prst="straightConnector1">
+                          <a:avLst/>
+                        </a:prstGeom>
+                        <a:ln w="38100">
+                          <a:tailEnd type="arrow"/>
+                        </a:ln>
+                      </wps:spPr>
+                      <wps:style>
+                        <a:lnRef idx="1">
+                          <a:schemeClr val="accent2"/>
+                        </a:lnRef>
+                        <a:fillRef idx="0">
+                          <a:schemeClr val="accent2"/>
+                        </a:fillRef>
+                        <a:effectRef idx="0">
+                          <a:schemeClr val="accent2"/>
+                        </a:effectRef>
+                        <a:fontRef idx="minor">
+                          <a:schemeClr val="tx1"/>
+                        </a:fontRef>
+                      </wps:style>
+                      <wps:bodyPr/>
+                    </wps:wsp>
+                  </a:graphicData>
+                </a:graphic>
+              </wp:anchor>
+            </w:drawing>
+          </mc:Choice>
+          <mc:Fallback>
+            <w:pict>
+              <v:shapetype id="_x0000_t32" coordsize="21600,21600" o:spt="32" o:oned="t" path="m,l21600,21600e" filled="f">
+                <v:path arrowok="t" fillok="f" o:connecttype="none"/>
+                <o:lock v:ext="edit" shapetype="t"/>
+              </v:shapetype>
+              <v:shape id="Straight Arrow Connector 5" o:spid="_x0000_s1026" type="#_x0000_t32" style="position:absolute;margin-left:152.25pt;margin-top:2.45pt;width:45.75pt;height:0;flip:x;z-index:251665408;visibility:visible;mso-wrap-style:square;mso-wrap-distance-left:9pt;mso-wrap-distance-top:0;mso-wrap-distance-right:9pt;mso-wrap-distance-bottom:0;mso-position-horizontal:absolute;mso-position-horizontal-relative:text;mso-position-vertical:absolute;mso-position-vertical-relative:text" o:gfxdata="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" strokecolor="#bc4542 [3045]" strokeweight="3pt">
+                <v:stroke endarrow="open"/>
+              </v:shape>
+            </w:pict>
+          </mc:Fallback>
+        </mc:AlternateContent>
+      </w:r>
+    </w:p>
+    <w:p>
+      <w:pPr>
+        <w:rPr>
+          <w:rFonts w:hint="cs"/>
+        </w:rPr>
+      </w:pPr>
+    </w:p>
+    <w:p>
+      <w:pPr>
+        <w:rPr>
+          <w:rFonts w:hint="cs"/>
+        </w:rPr>
+      </w:pPr>
+    </w:p>
+    <w:p>
+      <w:pPr>
+        <w:rPr>
+          <w:rFonts w:hint="cs"/>
+        </w:rPr>
+      </w:pPr>
+    </w:p>
+    <w:p>
+      <w:pPr>
+        <w:rPr>
+          <w:rFonts w:hint="cs"/>
+          <w:cs/>
+        </w:rPr>
+      </w:pPr>
+    </w:p>
+    <w:p>
+      <w:pPr>
+        <w:rPr>
+          <w:rStyle w:val="Hyperlink"/>
+          <w:u w:val="none"/>
+        </w:rPr>
+      </w:pPr>
       <w:r>
         <w:t xml:space="preserve"> </w:t>
       </w:r>
@@ -89,11 +551,98 @@
           <w:t>http://code.tutsplus.com/tutorials/understanding-design-patterns-in-javascript--net-25930</w:t>
         </w:r>
       </w:hyperlink>
-    </w:p>
-    <w:p>
+      <w:r>
+        <w:rPr>
+          <w:rStyle w:val="Hyperlink"/>
+          <w:cs/>
+        </w:rPr>
+        <w:br/>
+      </w:r>
+      <w:r>
+        <w:rPr>
+          <w:rStyle w:val="Hyperlink"/>
+          <w:rFonts w:hint="cs"/>
+          <w:u w:val="none"/>
+          <w:cs/>
+        </w:rPr>
+        <w:t xml:space="preserve"> </w:t>
+      </w:r>
+      <w:r>
+        <w:rPr>
+          <w:rStyle w:val="Hyperlink"/>
+          <w:rFonts w:hint="cs"/>
+          <w:color w:val="000000" w:themeColor="text1"/>
+          <w:u w:val="none"/>
+          <w:cs/>
+        </w:rPr>
+        <w:t xml:space="preserve">รวมตัวอย่าง </w:t>
+      </w:r>
+      <w:r>
+        <w:rPr>
+          <w:rStyle w:val="Hyperlink"/>
+          <w:color w:val="000000" w:themeColor="text1"/>
+          <w:u w:val="none"/>
+        </w:rPr>
+        <w:t xml:space="preserve">slider </w:t>
+      </w:r>
+      <w:hyperlink r:id="rId7" w:history="1">
+        <w:r>
+          <w:rPr>
+            <w:rStyle w:val="Hyperlink"/>
+          </w:rPr>
+          <w:t>http://naldzgraphics.net/tutorials/25-must-learn-slider-tutorials-with-jquery/</w:t>
+        </w:r>
+      </w:hyperlink>
+    </w:p>
+    <w:p>
+      <w:pPr>
+        <w:rPr>
+          <w:rStyle w:val="Hyperlink"/>
+          <w:rFonts w:hint="cs"/>
+          <w:u w:val="none"/>
+        </w:rPr>
+      </w:pPr>
+      <w:r>
+        <w:rPr>
+          <w:rStyle w:val="Hyperlink"/>
+          <w:rFonts w:hint="cs"/>
+          <w:color w:val="000000" w:themeColor="text1"/>
+          <w:u w:val="none"/>
+          <w:cs/>
+        </w:rPr>
+        <w:t xml:space="preserve">อันนี้ เอาไว้โชว์ผลงานเล็กน้อยแบบเทพมาก </w:t>
+      </w:r>
+      <w:hyperlink r:id="rId8" w:history="1">
+        <w:r>
+          <w:rPr>
+            <w:rStyle w:val="Hyperlink"/>
+          </w:rPr>
+          <w:t>http://tympanus.net/Tutorials/SliderGallery/</w:t>
+        </w:r>
+      </w:hyperlink>
       <w:bookmarkStart w:id="0" w:name="_GoBack"/>
       <w:bookmarkEnd w:id="0"/>
     </w:p>
+    <w:p>
+      <w:pPr>
+        <w:rPr>
+          <w:rStyle w:val="Hyperlink"/>
+          <w:rFonts w:hint="cs"/>
+          <w:u w:val="none"/>
+          <w:cs/>
+        </w:rPr>
+      </w:pPr>
+    </w:p>
+    <w:p>
+      <w:pPr>
+        <w:rPr>
+          <w:rStyle w:val="Hyperlink"/>
+          <w:u w:val="none"/>
+        </w:rPr>
+      </w:pPr>
+    </w:p>
+    <w:p/>
+    <w:p/>
     <w:sectPr>
       <w:pgSz w:w="12240" w:h="15840"/>
       <w:pgMar w:top="1440" w:right="1440" w:bottom="1440" w:left="1440" w:header="720" w:footer="720" w:gutter="0"/>

</xml_diff>